<commit_message>
last #1 report update
</commit_message>
<xml_diff>
--- a/report defense - deividas.docx
+++ b/report defense - deividas.docx
@@ -542,7 +542,7 @@
             </w:rPr>
             <w:fldChar w:fldCharType="separate"/>
           </w:r>
-          <w:hyperlink w:anchor="_Toc34058957" w:history="1">
+          <w:hyperlink w:anchor="_Toc34059498" w:history="1">
             <w:r>
               <w:rPr>
                 <w:rStyle w:val="Hyperlink"/>
@@ -570,7 +570,7 @@
                 <w:noProof/>
                 <w:webHidden/>
               </w:rPr>
-              <w:instrText xml:space="preserve"> PAGEREF _Toc34058957 \h </w:instrText>
+              <w:instrText xml:space="preserve"> PAGEREF _Toc34059498 \h </w:instrText>
             </w:r>
             <w:r>
               <w:rPr>
@@ -619,7 +619,7 @@
               <w:lang w:val="en-US" w:eastAsia="en-US"/>
             </w:rPr>
           </w:pPr>
-          <w:hyperlink w:anchor="_Toc34058958" w:history="1">
+          <w:hyperlink w:anchor="_Toc34059499" w:history="1">
             <w:r>
               <w:rPr>
                 <w:rStyle w:val="Hyperlink"/>
@@ -647,7 +647,7 @@
                 <w:noProof/>
                 <w:webHidden/>
               </w:rPr>
-              <w:instrText xml:space="preserve"> PAGEREF _Toc34058958 \h </w:instrText>
+              <w:instrText xml:space="preserve"> PAGEREF _Toc34059499 \h </w:instrText>
             </w:r>
             <w:r>
               <w:rPr>
@@ -696,7 +696,7 @@
               <w:lang w:val="en-US" w:eastAsia="en-US"/>
             </w:rPr>
           </w:pPr>
-          <w:hyperlink w:anchor="_Toc34058959" w:history="1">
+          <w:hyperlink w:anchor="_Toc34059500" w:history="1">
             <w:r>
               <w:rPr>
                 <w:rStyle w:val="Hyperlink"/>
@@ -724,7 +724,7 @@
                 <w:noProof/>
                 <w:webHidden/>
               </w:rPr>
-              <w:instrText xml:space="preserve"> PAGEREF _Toc34058959 \h </w:instrText>
+              <w:instrText xml:space="preserve"> PAGEREF _Toc34059500 \h </w:instrText>
             </w:r>
             <w:r>
               <w:rPr>
@@ -773,7 +773,7 @@
               <w:lang w:val="en-US" w:eastAsia="en-US"/>
             </w:rPr>
           </w:pPr>
-          <w:hyperlink w:anchor="_Toc34058960" w:history="1">
+          <w:hyperlink w:anchor="_Toc34059501" w:history="1">
             <w:r>
               <w:rPr>
                 <w:rStyle w:val="Hyperlink"/>
@@ -801,7 +801,7 @@
                 <w:noProof/>
                 <w:webHidden/>
               </w:rPr>
-              <w:instrText xml:space="preserve"> PAGEREF _Toc34058960 \h </w:instrText>
+              <w:instrText xml:space="preserve"> PAGEREF _Toc34059501 \h </w:instrText>
             </w:r>
             <w:r>
               <w:rPr>
@@ -850,7 +850,7 @@
               <w:lang w:val="en-US" w:eastAsia="en-US"/>
             </w:rPr>
           </w:pPr>
-          <w:hyperlink w:anchor="_Toc34058961" w:history="1">
+          <w:hyperlink w:anchor="_Toc34059502" w:history="1">
             <w:r>
               <w:rPr>
                 <w:rStyle w:val="Hyperlink"/>
@@ -880,7 +880,7 @@
                 <w:noProof/>
                 <w:webHidden/>
               </w:rPr>
-              <w:instrText xml:space="preserve"> PAGEREF _Toc34058961 \h </w:instrText>
+              <w:instrText xml:space="preserve"> PAGEREF _Toc34059502 \h </w:instrText>
             </w:r>
             <w:r>
               <w:rPr>
@@ -925,7 +925,7 @@
               <w:lang w:val="en-US" w:eastAsia="en-US"/>
             </w:rPr>
           </w:pPr>
-          <w:hyperlink w:anchor="_Toc34058962" w:history="1">
+          <w:hyperlink w:anchor="_Toc34059503" w:history="1">
             <w:r>
               <w:rPr>
                 <w:rStyle w:val="Hyperlink"/>
@@ -953,7 +953,7 @@
                 <w:noProof/>
                 <w:webHidden/>
               </w:rPr>
-              <w:instrText xml:space="preserve"> PAGEREF _Toc34058962 \h </w:instrText>
+              <w:instrText xml:space="preserve"> PAGEREF _Toc34059503 \h </w:instrText>
             </w:r>
             <w:r>
               <w:rPr>
@@ -1002,7 +1002,7 @@
               <w:lang w:val="en-US" w:eastAsia="en-US"/>
             </w:rPr>
           </w:pPr>
-          <w:hyperlink w:anchor="_Toc34058963" w:history="1">
+          <w:hyperlink w:anchor="_Toc34059504" w:history="1">
             <w:r>
               <w:rPr>
                 <w:rStyle w:val="Hyperlink"/>
@@ -1030,7 +1030,7 @@
                 <w:noProof/>
                 <w:webHidden/>
               </w:rPr>
-              <w:instrText xml:space="preserve"> PAGEREF _Toc34058963 \h </w:instrText>
+              <w:instrText xml:space="preserve"> PAGEREF _Toc34059504 \h </w:instrText>
             </w:r>
             <w:r>
               <w:rPr>
@@ -1076,7 +1076,7 @@
               <w:lang w:val="en-US" w:eastAsia="en-US"/>
             </w:rPr>
           </w:pPr>
-          <w:hyperlink w:anchor="_Toc34058964" w:history="1">
+          <w:hyperlink w:anchor="_Toc34059505" w:history="1">
             <w:r>
               <w:rPr>
                 <w:rStyle w:val="Hyperlink"/>
@@ -1122,7 +1122,7 @@
                 <w:noProof/>
                 <w:webHidden/>
               </w:rPr>
-              <w:instrText xml:space="preserve"> PAGEREF _Toc34058964 \h </w:instrText>
+              <w:instrText xml:space="preserve"> PAGEREF _Toc34059505 \h </w:instrText>
             </w:r>
             <w:r>
               <w:rPr>
@@ -1168,12 +1168,11 @@
               <w:lang w:val="en-US" w:eastAsia="en-US"/>
             </w:rPr>
           </w:pPr>
-          <w:hyperlink w:anchor="_Toc34058965" w:history="1">
+          <w:hyperlink w:anchor="_Toc34059506" w:history="1">
             <w:r>
               <w:rPr>
                 <w:rStyle w:val="Hyperlink"/>
                 <w:i/>
-                <w:iCs/>
                 <w:noProof/>
                 <w:lang w:val="en-US"/>
               </w:rPr>
@@ -1193,11 +1192,10 @@
               <w:rPr>
                 <w:rStyle w:val="Hyperlink"/>
                 <w:i/>
-                <w:iCs/>
                 <w:noProof/>
                 <w:lang w:val="en-US"/>
               </w:rPr>
-              <w:t>Added more GameObjects</w:t>
+              <w:t>VR player controller</w:t>
             </w:r>
             <w:r>
               <w:rPr>
@@ -1218,7 +1216,7 @@
                 <w:noProof/>
                 <w:webHidden/>
               </w:rPr>
-              <w:instrText xml:space="preserve"> PAGEREF _Toc34058965 \h </w:instrText>
+              <w:instrText xml:space="preserve"> PAGEREF _Toc34059506 \h </w:instrText>
             </w:r>
             <w:r>
               <w:rPr>
@@ -1264,11 +1262,12 @@
               <w:lang w:val="en-US" w:eastAsia="en-US"/>
             </w:rPr>
           </w:pPr>
-          <w:hyperlink w:anchor="_Toc34058966" w:history="1">
+          <w:hyperlink w:anchor="_Toc34059507" w:history="1">
             <w:r>
               <w:rPr>
                 <w:rStyle w:val="Hyperlink"/>
                 <w:i/>
+                <w:iCs/>
                 <w:noProof/>
                 <w:lang w:val="en-US"/>
               </w:rPr>
@@ -1288,10 +1287,11 @@
               <w:rPr>
                 <w:rStyle w:val="Hyperlink"/>
                 <w:i/>
+                <w:iCs/>
                 <w:noProof/>
                 <w:lang w:val="en-US"/>
               </w:rPr>
-              <w:t>VR player controller</w:t>
+              <w:t>Added more GameObjects</w:t>
             </w:r>
             <w:r>
               <w:rPr>
@@ -1312,7 +1312,7 @@
                 <w:noProof/>
                 <w:webHidden/>
               </w:rPr>
-              <w:instrText xml:space="preserve"> PAGEREF _Toc34058966 \h </w:instrText>
+              <w:instrText xml:space="preserve"> PAGEREF _Toc34059507 \h </w:instrText>
             </w:r>
             <w:r>
               <w:rPr>
@@ -1358,7 +1358,7 @@
               <w:lang w:val="en-US" w:eastAsia="en-US"/>
             </w:rPr>
           </w:pPr>
-          <w:hyperlink w:anchor="_Toc34058967" w:history="1">
+          <w:hyperlink w:anchor="_Toc34059508" w:history="1">
             <w:r>
               <w:rPr>
                 <w:rStyle w:val="Hyperlink"/>
@@ -1406,7 +1406,7 @@
                 <w:noProof/>
                 <w:webHidden/>
               </w:rPr>
-              <w:instrText xml:space="preserve"> PAGEREF _Toc34058967 \h </w:instrText>
+              <w:instrText xml:space="preserve"> PAGEREF _Toc34059508 \h </w:instrText>
             </w:r>
             <w:r>
               <w:rPr>
@@ -1451,7 +1451,7 @@
               <w:lang w:val="en-US" w:eastAsia="en-US"/>
             </w:rPr>
           </w:pPr>
-          <w:hyperlink w:anchor="_Toc34058968" w:history="1">
+          <w:hyperlink w:anchor="_Toc34059509" w:history="1">
             <w:r>
               <w:rPr>
                 <w:rStyle w:val="Hyperlink"/>
@@ -1481,7 +1481,7 @@
                 <w:noProof/>
                 <w:webHidden/>
               </w:rPr>
-              <w:instrText xml:space="preserve"> PAGEREF _Toc34058968 \h </w:instrText>
+              <w:instrText xml:space="preserve"> PAGEREF _Toc34059509 \h </w:instrText>
             </w:r>
             <w:r>
               <w:rPr>
@@ -1530,7 +1530,7 @@
               <w:lang w:val="en-US" w:eastAsia="en-US"/>
             </w:rPr>
           </w:pPr>
-          <w:hyperlink w:anchor="_Toc34058969" w:history="1">
+          <w:hyperlink w:anchor="_Toc34059510" w:history="1">
             <w:r>
               <w:rPr>
                 <w:rStyle w:val="Hyperlink"/>
@@ -1560,7 +1560,7 @@
                 <w:noProof/>
                 <w:webHidden/>
               </w:rPr>
-              <w:instrText xml:space="preserve"> PAGEREF _Toc34058969 \h </w:instrText>
+              <w:instrText xml:space="preserve"> PAGEREF _Toc34059510 \h </w:instrText>
             </w:r>
             <w:r>
               <w:rPr>
@@ -1605,7 +1605,7 @@
               <w:lang w:val="en-US" w:eastAsia="en-US"/>
             </w:rPr>
           </w:pPr>
-          <w:hyperlink w:anchor="_Toc34058970" w:history="1">
+          <w:hyperlink w:anchor="_Toc34059511" w:history="1">
             <w:r>
               <w:rPr>
                 <w:rStyle w:val="Hyperlink"/>
@@ -1633,7 +1633,7 @@
                 <w:noProof/>
                 <w:webHidden/>
               </w:rPr>
-              <w:instrText xml:space="preserve"> PAGEREF _Toc34058970 \h </w:instrText>
+              <w:instrText xml:space="preserve"> PAGEREF _Toc34059511 \h </w:instrText>
             </w:r>
             <w:r>
               <w:rPr>
@@ -1682,7 +1682,7 @@
               <w:lang w:val="en-US" w:eastAsia="en-US"/>
             </w:rPr>
           </w:pPr>
-          <w:hyperlink w:anchor="_Toc34058971" w:history="1">
+          <w:hyperlink w:anchor="_Toc34059512" w:history="1">
             <w:r>
               <w:rPr>
                 <w:rStyle w:val="Hyperlink"/>
@@ -1710,7 +1710,7 @@
                 <w:noProof/>
                 <w:webHidden/>
               </w:rPr>
-              <w:instrText xml:space="preserve"> PAGEREF _Toc34058971 \h </w:instrText>
+              <w:instrText xml:space="preserve"> PAGEREF _Toc34059512 \h </w:instrText>
             </w:r>
             <w:r>
               <w:rPr>
@@ -1755,7 +1755,7 @@
               <w:lang w:val="en-US" w:eastAsia="en-US"/>
             </w:rPr>
           </w:pPr>
-          <w:hyperlink w:anchor="_Toc34058972" w:history="1">
+          <w:hyperlink w:anchor="_Toc34059513" w:history="1">
             <w:r>
               <w:rPr>
                 <w:rStyle w:val="Hyperlink"/>
@@ -1809,7 +1809,7 @@
                 <w:noProof/>
                 <w:webHidden/>
               </w:rPr>
-              <w:instrText xml:space="preserve"> PAGEREF _Toc34058972 \h </w:instrText>
+              <w:instrText xml:space="preserve"> PAGEREF _Toc34059513 \h </w:instrText>
             </w:r>
             <w:r>
               <w:rPr>
@@ -1854,7 +1854,7 @@
               <w:lang w:val="en-US" w:eastAsia="en-US"/>
             </w:rPr>
           </w:pPr>
-          <w:hyperlink w:anchor="_Toc34058973" w:history="1">
+          <w:hyperlink w:anchor="_Toc34059514" w:history="1">
             <w:r>
               <w:rPr>
                 <w:rStyle w:val="Hyperlink"/>
@@ -1908,7 +1908,7 @@
                 <w:noProof/>
                 <w:webHidden/>
               </w:rPr>
-              <w:instrText xml:space="preserve"> PAGEREF _Toc34058973 \h </w:instrText>
+              <w:instrText xml:space="preserve"> PAGEREF _Toc34059514 \h </w:instrText>
             </w:r>
             <w:r>
               <w:rPr>
@@ -1953,7 +1953,7 @@
               <w:lang w:val="en-US" w:eastAsia="en-US"/>
             </w:rPr>
           </w:pPr>
-          <w:hyperlink w:anchor="_Toc34058974" w:history="1">
+          <w:hyperlink w:anchor="_Toc34059515" w:history="1">
             <w:r>
               <w:rPr>
                 <w:rStyle w:val="Hyperlink"/>
@@ -2007,7 +2007,7 @@
                 <w:noProof/>
                 <w:webHidden/>
               </w:rPr>
-              <w:instrText xml:space="preserve"> PAGEREF _Toc34058974 \h </w:instrText>
+              <w:instrText xml:space="preserve"> PAGEREF _Toc34059515 \h </w:instrText>
             </w:r>
             <w:r>
               <w:rPr>
@@ -2056,7 +2056,7 @@
               <w:lang w:val="en-US" w:eastAsia="en-US"/>
             </w:rPr>
           </w:pPr>
-          <w:hyperlink w:anchor="_Toc34058975" w:history="1">
+          <w:hyperlink w:anchor="_Toc34059516" w:history="1">
             <w:r>
               <w:rPr>
                 <w:rStyle w:val="Hyperlink"/>
@@ -2084,7 +2084,7 @@
                 <w:noProof/>
                 <w:webHidden/>
               </w:rPr>
-              <w:instrText xml:space="preserve"> PAGEREF _Toc34058975 \h </w:instrText>
+              <w:instrText xml:space="preserve"> PAGEREF _Toc34059516 \h </w:instrText>
             </w:r>
             <w:r>
               <w:rPr>
@@ -2129,7 +2129,7 @@
               <w:lang w:val="en-US" w:eastAsia="en-US"/>
             </w:rPr>
           </w:pPr>
-          <w:hyperlink w:anchor="_Toc34058976" w:history="1">
+          <w:hyperlink w:anchor="_Toc34059517" w:history="1">
             <w:r>
               <w:rPr>
                 <w:rStyle w:val="Hyperlink"/>
@@ -2157,7 +2157,7 @@
                 <w:noProof/>
                 <w:webHidden/>
               </w:rPr>
-              <w:instrText xml:space="preserve"> PAGEREF _Toc34058976 \h </w:instrText>
+              <w:instrText xml:space="preserve"> PAGEREF _Toc34059517 \h </w:instrText>
             </w:r>
             <w:r>
               <w:rPr>
@@ -2206,7 +2206,7 @@
               <w:lang w:val="en-US" w:eastAsia="en-US"/>
             </w:rPr>
           </w:pPr>
-          <w:hyperlink w:anchor="_Toc34058977" w:history="1">
+          <w:hyperlink w:anchor="_Toc34059518" w:history="1">
             <w:r>
               <w:rPr>
                 <w:rStyle w:val="Hyperlink"/>
@@ -2234,7 +2234,7 @@
                 <w:noProof/>
                 <w:webHidden/>
               </w:rPr>
-              <w:instrText xml:space="preserve"> PAGEREF _Toc34058977 \h </w:instrText>
+              <w:instrText xml:space="preserve"> PAGEREF _Toc34059518 \h </w:instrText>
             </w:r>
             <w:r>
               <w:rPr>
@@ -2279,7 +2279,7 @@
               <w:lang w:val="en-US" w:eastAsia="en-US"/>
             </w:rPr>
           </w:pPr>
-          <w:hyperlink w:anchor="_Toc34058978" w:history="1">
+          <w:hyperlink w:anchor="_Toc34059519" w:history="1">
             <w:r>
               <w:rPr>
                 <w:rStyle w:val="Hyperlink"/>
@@ -2333,7 +2333,7 @@
                 <w:noProof/>
                 <w:webHidden/>
               </w:rPr>
-              <w:instrText xml:space="preserve"> PAGEREF _Toc34058978 \h </w:instrText>
+              <w:instrText xml:space="preserve"> PAGEREF _Toc34059519 \h </w:instrText>
             </w:r>
             <w:r>
               <w:rPr>
@@ -2378,7 +2378,7 @@
               <w:lang w:val="en-US" w:eastAsia="en-US"/>
             </w:rPr>
           </w:pPr>
-          <w:hyperlink w:anchor="_Toc34058979" w:history="1">
+          <w:hyperlink w:anchor="_Toc34059520" w:history="1">
             <w:r>
               <w:rPr>
                 <w:rStyle w:val="Hyperlink"/>
@@ -2432,7 +2432,7 @@
                 <w:noProof/>
                 <w:webHidden/>
               </w:rPr>
-              <w:instrText xml:space="preserve"> PAGEREF _Toc34058979 \h </w:instrText>
+              <w:instrText xml:space="preserve"> PAGEREF _Toc34059520 \h </w:instrText>
             </w:r>
             <w:r>
               <w:rPr>
@@ -2477,7 +2477,7 @@
               <w:lang w:val="en-US" w:eastAsia="en-US"/>
             </w:rPr>
           </w:pPr>
-          <w:hyperlink w:anchor="_Toc34058980" w:history="1">
+          <w:hyperlink w:anchor="_Toc34059521" w:history="1">
             <w:r>
               <w:rPr>
                 <w:rStyle w:val="Hyperlink"/>
@@ -2531,7 +2531,7 @@
                 <w:noProof/>
                 <w:webHidden/>
               </w:rPr>
-              <w:instrText xml:space="preserve"> PAGEREF _Toc34058980 \h </w:instrText>
+              <w:instrText xml:space="preserve"> PAGEREF _Toc34059521 \h </w:instrText>
             </w:r>
             <w:r>
               <w:rPr>
@@ -2580,7 +2580,7 @@
               <w:lang w:val="en-US" w:eastAsia="en-US"/>
             </w:rPr>
           </w:pPr>
-          <w:hyperlink w:anchor="_Toc34058981" w:history="1">
+          <w:hyperlink w:anchor="_Toc34059522" w:history="1">
             <w:r>
               <w:rPr>
                 <w:rStyle w:val="Hyperlink"/>
@@ -2608,7 +2608,7 @@
                 <w:noProof/>
                 <w:webHidden/>
               </w:rPr>
-              <w:instrText xml:space="preserve"> PAGEREF _Toc34058981 \h </w:instrText>
+              <w:instrText xml:space="preserve"> PAGEREF _Toc34059522 \h </w:instrText>
             </w:r>
             <w:r>
               <w:rPr>
@@ -2657,7 +2657,7 @@
               <w:lang w:val="en-US" w:eastAsia="en-US"/>
             </w:rPr>
           </w:pPr>
-          <w:hyperlink w:anchor="_Toc34058982" w:history="1">
+          <w:hyperlink w:anchor="_Toc34059523" w:history="1">
             <w:r>
               <w:rPr>
                 <w:rStyle w:val="Hyperlink"/>
@@ -2685,7 +2685,7 @@
                 <w:noProof/>
                 <w:webHidden/>
               </w:rPr>
-              <w:instrText xml:space="preserve"> PAGEREF _Toc34058982 \h </w:instrText>
+              <w:instrText xml:space="preserve"> PAGEREF _Toc34059523 \h </w:instrText>
             </w:r>
             <w:r>
               <w:rPr>
@@ -2734,7 +2734,7 @@
               <w:lang w:val="en-US" w:eastAsia="en-US"/>
             </w:rPr>
           </w:pPr>
-          <w:hyperlink w:anchor="_Toc34058983" w:history="1">
+          <w:hyperlink w:anchor="_Toc34059524" w:history="1">
             <w:r>
               <w:rPr>
                 <w:rStyle w:val="Hyperlink"/>
@@ -2762,7 +2762,7 @@
                 <w:noProof/>
                 <w:webHidden/>
               </w:rPr>
-              <w:instrText xml:space="preserve"> PAGEREF _Toc34058983 \h </w:instrText>
+              <w:instrText xml:space="preserve"> PAGEREF _Toc34059524 \h </w:instrText>
             </w:r>
             <w:r>
               <w:rPr>
@@ -2832,7 +2832,7 @@
           <w:lang w:val="en-US"/>
         </w:rPr>
       </w:pPr>
-      <w:bookmarkStart w:id="0" w:name="_Toc34058957"/>
+      <w:bookmarkStart w:id="0" w:name="_Toc34059498"/>
       <w:r>
         <w:rPr>
           <w:b/>
@@ -2852,6 +2852,8 @@
         <w:t xml:space="preserve"> </w:t>
       </w:r>
     </w:p>
+    <w:bookmarkStart w:id="1" w:name="_GoBack"/>
+    <w:bookmarkEnd w:id="1"/>
     <w:p>
       <w:pPr>
         <w:pStyle w:val="TableofFigures"/>
@@ -2884,7 +2886,7 @@
         </w:rPr>
         <w:fldChar w:fldCharType="separate"/>
       </w:r>
-      <w:hyperlink w:anchor="_Toc34058984" w:history="1">
+      <w:hyperlink w:anchor="_Toc34059525" w:history="1">
         <w:r>
           <w:rPr>
             <w:rStyle w:val="Hyperlink"/>
@@ -2912,7 +2914,7 @@
             <w:noProof/>
             <w:webHidden/>
           </w:rPr>
-          <w:instrText xml:space="preserve"> PAGEREF _Toc34058984 \h </w:instrText>
+          <w:instrText xml:space="preserve"> PAGEREF _Toc34059525 \h </w:instrText>
         </w:r>
         <w:r>
           <w:rPr>
@@ -2957,7 +2959,7 @@
           <w:lang w:val="en-US" w:eastAsia="en-US"/>
         </w:rPr>
       </w:pPr>
-      <w:hyperlink w:anchor="_Toc34058985" w:history="1">
+      <w:hyperlink w:anchor="_Toc34059526" w:history="1">
         <w:r>
           <w:rPr>
             <w:rStyle w:val="Hyperlink"/>
@@ -2984,7 +2986,7 @@
             <w:noProof/>
             <w:webHidden/>
           </w:rPr>
-          <w:instrText xml:space="preserve"> PAGEREF _Toc34058985 \h </w:instrText>
+          <w:instrText xml:space="preserve"> PAGEREF _Toc34059526 \h </w:instrText>
         </w:r>
         <w:r>
           <w:rPr>
@@ -3029,7 +3031,7 @@
           <w:lang w:val="en-US" w:eastAsia="en-US"/>
         </w:rPr>
       </w:pPr>
-      <w:hyperlink w:anchor="_Toc34058986" w:history="1">
+      <w:hyperlink w:anchor="_Toc34059527" w:history="1">
         <w:r>
           <w:rPr>
             <w:rStyle w:val="Hyperlink"/>
@@ -3056,7 +3058,7 @@
             <w:noProof/>
             <w:webHidden/>
           </w:rPr>
-          <w:instrText xml:space="preserve"> PAGEREF _Toc34058986 \h </w:instrText>
+          <w:instrText xml:space="preserve"> PAGEREF _Toc34059527 \h </w:instrText>
         </w:r>
         <w:r>
           <w:rPr>
@@ -3101,7 +3103,7 @@
           <w:lang w:val="en-US" w:eastAsia="en-US"/>
         </w:rPr>
       </w:pPr>
-      <w:hyperlink w:anchor="_Toc34058987" w:history="1">
+      <w:hyperlink w:anchor="_Toc34059528" w:history="1">
         <w:r>
           <w:rPr>
             <w:rStyle w:val="Hyperlink"/>
@@ -3129,7 +3131,7 @@
             <w:noProof/>
             <w:webHidden/>
           </w:rPr>
-          <w:instrText xml:space="preserve"> PAGEREF _Toc34058987 \h </w:instrText>
+          <w:instrText xml:space="preserve"> PAGEREF _Toc34059528 \h </w:instrText>
         </w:r>
         <w:r>
           <w:rPr>
@@ -3174,7 +3176,7 @@
           <w:lang w:val="en-US" w:eastAsia="en-US"/>
         </w:rPr>
       </w:pPr>
-      <w:hyperlink w:anchor="_Toc34058988" w:history="1">
+      <w:hyperlink w:anchor="_Toc34059529" w:history="1">
         <w:r>
           <w:rPr>
             <w:rStyle w:val="Hyperlink"/>
@@ -3202,7 +3204,7 @@
             <w:noProof/>
             <w:webHidden/>
           </w:rPr>
-          <w:instrText xml:space="preserve"> PAGEREF _Toc34058988 \h </w:instrText>
+          <w:instrText xml:space="preserve"> PAGEREF _Toc34059529 \h </w:instrText>
         </w:r>
         <w:r>
           <w:rPr>
@@ -3247,7 +3249,7 @@
           <w:lang w:val="en-US" w:eastAsia="en-US"/>
         </w:rPr>
       </w:pPr>
-      <w:hyperlink w:anchor="_Toc34058989" w:history="1">
+      <w:hyperlink w:anchor="_Toc34059530" w:history="1">
         <w:r>
           <w:rPr>
             <w:rStyle w:val="Hyperlink"/>
@@ -3275,7 +3277,7 @@
             <w:noProof/>
             <w:webHidden/>
           </w:rPr>
-          <w:instrText xml:space="preserve"> PAGEREF _Toc34058989 \h </w:instrText>
+          <w:instrText xml:space="preserve"> PAGEREF _Toc34059530 \h </w:instrText>
         </w:r>
         <w:r>
           <w:rPr>
@@ -3320,7 +3322,7 @@
           <w:lang w:val="en-US" w:eastAsia="en-US"/>
         </w:rPr>
       </w:pPr>
-      <w:hyperlink w:anchor="_Toc34058990" w:history="1">
+      <w:hyperlink w:anchor="_Toc34059531" w:history="1">
         <w:r>
           <w:rPr>
             <w:rStyle w:val="Hyperlink"/>
@@ -3348,7 +3350,7 @@
             <w:noProof/>
             <w:webHidden/>
           </w:rPr>
-          <w:instrText xml:space="preserve"> PAGEREF _Toc34058990 \h </w:instrText>
+          <w:instrText xml:space="preserve"> PAGEREF _Toc34059531 \h </w:instrText>
         </w:r>
         <w:r>
           <w:rPr>
@@ -3393,7 +3395,7 @@
           <w:lang w:val="en-US" w:eastAsia="en-US"/>
         </w:rPr>
       </w:pPr>
-      <w:hyperlink w:anchor="_Toc34058991" w:history="1">
+      <w:hyperlink w:anchor="_Toc34059532" w:history="1">
         <w:r>
           <w:rPr>
             <w:rStyle w:val="Hyperlink"/>
@@ -3421,7 +3423,7 @@
             <w:noProof/>
             <w:webHidden/>
           </w:rPr>
-          <w:instrText xml:space="preserve"> PAGEREF _Toc34058991 \h </w:instrText>
+          <w:instrText xml:space="preserve"> PAGEREF _Toc34059532 \h </w:instrText>
         </w:r>
         <w:r>
           <w:rPr>
@@ -3466,7 +3468,7 @@
           <w:lang w:val="en-US" w:eastAsia="en-US"/>
         </w:rPr>
       </w:pPr>
-      <w:hyperlink w:anchor="_Toc34058992" w:history="1">
+      <w:hyperlink w:anchor="_Toc34059533" w:history="1">
         <w:r>
           <w:rPr>
             <w:rStyle w:val="Hyperlink"/>
@@ -3494,7 +3496,7 @@
             <w:noProof/>
             <w:webHidden/>
           </w:rPr>
-          <w:instrText xml:space="preserve"> PAGEREF _Toc34058992 \h </w:instrText>
+          <w:instrText xml:space="preserve"> PAGEREF _Toc34059533 \h </w:instrText>
         </w:r>
         <w:r>
           <w:rPr>
@@ -3539,7 +3541,7 @@
           <w:lang w:val="en-US" w:eastAsia="en-US"/>
         </w:rPr>
       </w:pPr>
-      <w:hyperlink w:anchor="_Toc34058993" w:history="1">
+      <w:hyperlink w:anchor="_Toc34059534" w:history="1">
         <w:r>
           <w:rPr>
             <w:rStyle w:val="Hyperlink"/>
@@ -3574,7 +3576,7 @@
             <w:noProof/>
             <w:webHidden/>
           </w:rPr>
-          <w:instrText xml:space="preserve"> PAGEREF _Toc34058993 \h </w:instrText>
+          <w:instrText xml:space="preserve"> PAGEREF _Toc34059534 \h </w:instrText>
         </w:r>
         <w:r>
           <w:rPr>
@@ -3619,7 +3621,7 @@
           <w:lang w:val="en-US" w:eastAsia="en-US"/>
         </w:rPr>
       </w:pPr>
-      <w:hyperlink w:anchor="_Toc34058994" w:history="1">
+      <w:hyperlink w:anchor="_Toc34059535" w:history="1">
         <w:r>
           <w:rPr>
             <w:rStyle w:val="Hyperlink"/>
@@ -3654,7 +3656,7 @@
             <w:noProof/>
             <w:webHidden/>
           </w:rPr>
-          <w:instrText xml:space="preserve"> PAGEREF _Toc34058994 \h </w:instrText>
+          <w:instrText xml:space="preserve"> PAGEREF _Toc34059535 \h </w:instrText>
         </w:r>
         <w:r>
           <w:rPr>
@@ -3713,7 +3715,7 @@
           <w:lang w:val="en-US"/>
         </w:rPr>
       </w:pPr>
-      <w:bookmarkStart w:id="1" w:name="_Toc34058958"/>
+      <w:bookmarkStart w:id="2" w:name="_Toc34059499"/>
       <w:r>
         <w:rPr>
           <w:b/>
@@ -3731,7 +3733,7 @@
         </w:rPr>
         <w:t>functions</w:t>
       </w:r>
-      <w:bookmarkEnd w:id="1"/>
+      <w:bookmarkEnd w:id="2"/>
     </w:p>
     <w:p>
       <w:pPr>
@@ -4231,7 +4233,7 @@
           <w:lang w:val="en-US"/>
         </w:rPr>
       </w:pPr>
-      <w:bookmarkStart w:id="2" w:name="_Toc34058959"/>
+      <w:bookmarkStart w:id="3" w:name="_Toc34059500"/>
       <w:r>
         <w:rPr>
           <w:b/>
@@ -4249,7 +4251,7 @@
         </w:rPr>
         <w:t>Distribution Table:</w:t>
       </w:r>
-      <w:bookmarkEnd w:id="2"/>
+      <w:bookmarkEnd w:id="3"/>
     </w:p>
     <w:p>
       <w:pPr>
@@ -4474,7 +4476,7 @@
           <w:lang w:val="en-US"/>
         </w:rPr>
       </w:pPr>
-      <w:bookmarkStart w:id="3" w:name="_Toc34058960"/>
+      <w:bookmarkStart w:id="4" w:name="_Toc34059501"/>
       <w:r>
         <w:rPr>
           <w:b/>
@@ -4484,7 +4486,7 @@
         <w:lastRenderedPageBreak/>
         <w:t>Description of Your Game</w:t>
       </w:r>
-      <w:bookmarkEnd w:id="3"/>
+      <w:bookmarkEnd w:id="4"/>
     </w:p>
     <w:p>
       <w:pPr>
@@ -4676,25 +4678,7 @@
           <w:iCs/>
           <w:lang w:val="en-US"/>
         </w:rPr>
-        <w:t xml:space="preserve">A fighting game where the player </w:t>
-      </w:r>
-      <w:proofErr w:type="gramStart"/>
-      <w:r>
-        <w:rPr>
-          <w:i/>
-          <w:iCs/>
-          <w:lang w:val="en-US"/>
-        </w:rPr>
-        <w:t>has the ability to</w:t>
-      </w:r>
-      <w:proofErr w:type="gramEnd"/>
-      <w:r>
-        <w:rPr>
-          <w:i/>
-          <w:iCs/>
-          <w:lang w:val="en-US"/>
-        </w:rPr>
-        <w:t xml:space="preserve"> enter a separate mirror dimension.</w:t>
+        <w:t>A fighting game where the player has the ability to enter a separate mirror dimension.</w:t>
       </w:r>
     </w:p>
     <w:p>
@@ -4786,7 +4770,7 @@
           <w:lang w:val="en-US"/>
         </w:rPr>
       </w:pPr>
-      <w:bookmarkStart w:id="4" w:name="_Toc34058961"/>
+      <w:bookmarkStart w:id="5" w:name="_Toc34059502"/>
       <w:r>
         <w:rPr>
           <w:rStyle w:val="Heading1Char"/>
@@ -4815,7 +4799,7 @@
         </w:rPr>
         <w:t>1</w:t>
       </w:r>
-      <w:bookmarkEnd w:id="4"/>
+      <w:bookmarkEnd w:id="5"/>
     </w:p>
     <w:p>
       <w:pPr>
@@ -4833,7 +4817,7 @@
           <w:lang w:val="en-US"/>
         </w:rPr>
       </w:pPr>
-      <w:bookmarkStart w:id="5" w:name="_Toc34058962"/>
+      <w:bookmarkStart w:id="6" w:name="_Toc34059503"/>
       <w:r>
         <w:rPr>
           <w:rStyle w:val="Heading2Char"/>
@@ -4844,7 +4828,7 @@
         </w:rPr>
         <w:t>List of tasks</w:t>
       </w:r>
-      <w:bookmarkEnd w:id="5"/>
+      <w:bookmarkEnd w:id="6"/>
     </w:p>
     <w:p>
       <w:pPr>
@@ -5108,15 +5092,7 @@
         <w:rPr>
           <w:lang w:val="en-US"/>
         </w:rPr>
-        <w:t>OnCollisionEnte</w:t>
-      </w:r>
-      <w:bookmarkStart w:id="6" w:name="_GoBack"/>
-      <w:bookmarkEnd w:id="6"/>
-      <w:r>
-        <w:rPr>
-          <w:lang w:val="en-US"/>
-        </w:rPr>
-        <w:t>r</w:t>
+        <w:t>OnCollisionEnter</w:t>
       </w:r>
       <w:proofErr w:type="spellEnd"/>
       <w:r>
@@ -5141,7 +5117,7 @@
           <w:lang w:val="en-US"/>
         </w:rPr>
       </w:pPr>
-      <w:bookmarkStart w:id="7" w:name="_Toc34058963"/>
+      <w:bookmarkStart w:id="7" w:name="_Toc34059504"/>
       <w:r>
         <w:rPr>
           <w:b/>
@@ -5173,7 +5149,7 @@
           <w:lang w:val="en-US"/>
         </w:rPr>
       </w:pPr>
-      <w:bookmarkStart w:id="8" w:name="_Toc34058964"/>
+      <w:bookmarkStart w:id="8" w:name="_Toc34059505"/>
       <w:r>
         <w:rPr>
           <w:b/>
@@ -5279,7 +5255,7 @@
       </w:pPr>
       <w:bookmarkStart w:id="9" w:name="_Toc189252"/>
       <w:bookmarkStart w:id="10" w:name="_Toc189291"/>
-      <w:bookmarkStart w:id="11" w:name="_Toc34058984"/>
+      <w:bookmarkStart w:id="11" w:name="_Toc34059525"/>
       <w:r>
         <w:rPr>
           <w:lang w:val="en-US"/>
@@ -5334,6 +5310,85 @@
         <w:t>First level design</w:t>
       </w:r>
       <w:bookmarkEnd w:id="11"/>
+    </w:p>
+    <w:p>
+      <w:pPr>
+        <w:pStyle w:val="Heading2"/>
+        <w:pageBreakBefore/>
+        <w:numPr>
+          <w:ilvl w:val="0"/>
+          <w:numId w:val="10"/>
+        </w:numPr>
+        <w:ind w:left="714" w:hanging="357"/>
+        <w:rPr>
+          <w:b/>
+          <w:i/>
+          <w:color w:val="000000" w:themeColor="text1"/>
+          <w:sz w:val="32"/>
+          <w:lang w:val="en-US"/>
+        </w:rPr>
+      </w:pPr>
+      <w:bookmarkStart w:id="12" w:name="_Toc34059506"/>
+      <w:r>
+        <w:rPr>
+          <w:b/>
+          <w:i/>
+          <w:color w:val="000000" w:themeColor="text1"/>
+          <w:sz w:val="32"/>
+          <w:lang w:val="en-US"/>
+        </w:rPr>
+        <w:lastRenderedPageBreak/>
+        <w:t>VR player controller</w:t>
+      </w:r>
+      <w:bookmarkEnd w:id="12"/>
+    </w:p>
+    <w:p>
+      <w:pPr>
+        <w:rPr>
+          <w:lang w:val="en-US"/>
+        </w:rPr>
+      </w:pPr>
+      <w:r>
+        <w:rPr>
+          <w:lang w:val="en-US"/>
+        </w:rPr>
+        <w:t xml:space="preserve">Imported </w:t>
+      </w:r>
+      <w:proofErr w:type="spellStart"/>
+      <w:r>
+        <w:rPr>
+          <w:lang w:val="en-US"/>
+        </w:rPr>
+        <w:t>SteamVR</w:t>
+      </w:r>
+      <w:proofErr w:type="spellEnd"/>
+      <w:r>
+        <w:rPr>
+          <w:lang w:val="en-US"/>
+        </w:rPr>
+        <w:t xml:space="preserve"> plugin for Unity and adjusted the relevant settings, for </w:t>
+      </w:r>
+      <w:proofErr w:type="spellStart"/>
+      <w:r>
+        <w:rPr>
+          <w:lang w:val="en-US"/>
+        </w:rPr>
+        <w:t>SteamVR</w:t>
+      </w:r>
+      <w:proofErr w:type="spellEnd"/>
+      <w:r>
+        <w:rPr>
+          <w:lang w:val="en-US"/>
+        </w:rPr>
+        <w:t xml:space="preserve"> to properly run. Made sure that it works properly with VR hardware (headset and hand controllers). I used windows mixed reality HMD (head mounted display) to test out the player controller. An alternative was that it added keyboard and mouse translations to the camera and movement for basic testing and left mouse click for object interaction.</w:t>
+      </w:r>
+    </w:p>
+    <w:p>
+      <w:pPr>
+        <w:rPr>
+          <w:lang w:val="en-US" w:eastAsia="lt-LT"/>
+        </w:rPr>
+      </w:pPr>
     </w:p>
     <w:p>
       <w:pPr>
@@ -5353,7 +5408,7 @@
           <w:lang w:val="en-US"/>
         </w:rPr>
       </w:pPr>
-      <w:bookmarkStart w:id="12" w:name="_Toc34058965"/>
+      <w:bookmarkStart w:id="13" w:name="_Toc34059507"/>
       <w:r>
         <w:rPr>
           <w:b/>
@@ -5365,10 +5420,9 @@
           <w:szCs w:val="32"/>
           <w:lang w:val="en-US"/>
         </w:rPr>
-        <w:lastRenderedPageBreak/>
         <w:t>Added more GameObjects</w:t>
       </w:r>
-      <w:bookmarkEnd w:id="12"/>
+      <w:bookmarkEnd w:id="13"/>
     </w:p>
     <w:p>
       <w:pPr>
@@ -5455,7 +5509,7 @@
           <w:lang w:val="en-US"/>
         </w:rPr>
       </w:pPr>
-      <w:bookmarkStart w:id="13" w:name="_Toc34058985"/>
+      <w:bookmarkStart w:id="14" w:name="_Toc34059526"/>
       <w:r>
         <w:t xml:space="preserve">Figure </w:t>
       </w:r>
@@ -5487,7 +5541,14 @@
         </w:rPr>
         <w:t>added more game objects</w:t>
       </w:r>
-      <w:bookmarkEnd w:id="13"/>
+      <w:bookmarkEnd w:id="14"/>
+    </w:p>
+    <w:p>
+      <w:pPr>
+        <w:rPr>
+          <w:lang w:val="en-US"/>
+        </w:rPr>
+      </w:pPr>
     </w:p>
     <w:p>
       <w:pPr>
@@ -5504,95 +5565,7 @@
           <w:lang w:val="en-US"/>
         </w:rPr>
       </w:pPr>
-      <w:bookmarkStart w:id="14" w:name="_Toc34058966"/>
-      <w:r>
-        <w:rPr>
-          <w:b/>
-          <w:i/>
-          <w:color w:val="000000" w:themeColor="text1"/>
-          <w:sz w:val="32"/>
-          <w:lang w:val="en-US"/>
-        </w:rPr>
-        <w:t>VR player controller</w:t>
-      </w:r>
-      <w:bookmarkEnd w:id="14"/>
-    </w:p>
-    <w:p>
-      <w:pPr>
-        <w:rPr>
-          <w:lang w:val="en-US"/>
-        </w:rPr>
-      </w:pPr>
-      <w:r>
-        <w:rPr>
-          <w:lang w:val="en-US"/>
-        </w:rPr>
-        <w:t xml:space="preserve">Imported </w:t>
-      </w:r>
-      <w:proofErr w:type="spellStart"/>
-      <w:r>
-        <w:rPr>
-          <w:lang w:val="en-US"/>
-        </w:rPr>
-        <w:t>SteamVR</w:t>
-      </w:r>
-      <w:proofErr w:type="spellEnd"/>
-      <w:r>
-        <w:rPr>
-          <w:lang w:val="en-US"/>
-        </w:rPr>
-        <w:t xml:space="preserve"> plugin for Unity and adjusted the relevant settings, for </w:t>
-      </w:r>
-      <w:proofErr w:type="spellStart"/>
-      <w:r>
-        <w:rPr>
-          <w:lang w:val="en-US"/>
-        </w:rPr>
-        <w:t>SteamVR</w:t>
-      </w:r>
-      <w:proofErr w:type="spellEnd"/>
-      <w:r>
-        <w:rPr>
-          <w:lang w:val="en-US"/>
-        </w:rPr>
-        <w:t xml:space="preserve"> to properly run.</w:t>
-      </w:r>
-      <w:r>
-        <w:rPr>
-          <w:lang w:val="en-US"/>
-        </w:rPr>
-        <w:t xml:space="preserve"> Made sure that it works properly with VR hardware (headset and hand controllers).</w:t>
-      </w:r>
-      <w:r>
-        <w:rPr>
-          <w:lang w:val="en-US"/>
-        </w:rPr>
-        <w:t xml:space="preserve"> I used windows mixed reality HMD (head mounted display) to test out the player controller. An alternative was that it added keyboard and mouse translations to the camera and movement for basic testing and left mouse click for object interaction.</w:t>
-      </w:r>
-    </w:p>
-    <w:p>
-      <w:pPr>
-        <w:rPr>
-          <w:lang w:val="en-US"/>
-        </w:rPr>
-      </w:pPr>
-    </w:p>
-    <w:p>
-      <w:pPr>
-        <w:pStyle w:val="Heading2"/>
-        <w:numPr>
-          <w:ilvl w:val="0"/>
-          <w:numId w:val="10"/>
-        </w:numPr>
-        <w:rPr>
-          <w:b/>
-          <w:i/>
-          <w:color w:val="000000" w:themeColor="text1"/>
-          <w:sz w:val="32"/>
-          <w:lang w:val="en-US"/>
-        </w:rPr>
-      </w:pPr>
-      <w:bookmarkStart w:id="15" w:name="_Toc34058967"/>
+      <w:bookmarkStart w:id="15" w:name="_Toc34059508"/>
       <w:r>
         <w:rPr>
           <w:b/>
@@ -5730,7 +5703,7 @@
           <w:bCs w:val="0"/>
         </w:rPr>
       </w:pPr>
-      <w:bookmarkStart w:id="16" w:name="_Toc34058986"/>
+      <w:bookmarkStart w:id="16" w:name="_Toc34059527"/>
       <w:r>
         <w:t xml:space="preserve">Figure </w:t>
       </w:r>
@@ -5788,7 +5761,7 @@
           <w:lang w:val="en-US"/>
         </w:rPr>
       </w:pPr>
-      <w:bookmarkStart w:id="17" w:name="_Toc34058968"/>
+      <w:bookmarkStart w:id="17" w:name="_Toc34059509"/>
       <w:r>
         <w:rPr>
           <w:b/>
@@ -6002,7 +5975,7 @@
           <w:lang w:val="en-US"/>
         </w:rPr>
       </w:pPr>
-      <w:bookmarkStart w:id="18" w:name="_Toc34058969"/>
+      <w:bookmarkStart w:id="18" w:name="_Toc34059510"/>
       <w:r>
         <w:rPr>
           <w:rStyle w:val="Heading1Char"/>
@@ -6037,7 +6010,7 @@
           <w:lang w:val="en-US"/>
         </w:rPr>
       </w:pPr>
-      <w:bookmarkStart w:id="19" w:name="_Toc34058970"/>
+      <w:bookmarkStart w:id="19" w:name="_Toc34059511"/>
       <w:r>
         <w:rPr>
           <w:rStyle w:val="Heading2Char"/>
@@ -6159,7 +6132,7 @@
           <w:lang w:val="en-US"/>
         </w:rPr>
       </w:pPr>
-      <w:bookmarkStart w:id="20" w:name="_Toc34058971"/>
+      <w:bookmarkStart w:id="20" w:name="_Toc34059512"/>
       <w:r>
         <w:rPr>
           <w:b/>
@@ -6187,7 +6160,7 @@
           <w:lang w:val="en-US"/>
         </w:rPr>
       </w:pPr>
-      <w:bookmarkStart w:id="21" w:name="_Toc34058972"/>
+      <w:bookmarkStart w:id="21" w:name="_Toc34059513"/>
       <w:r>
         <w:rPr>
           <w:b/>
@@ -6940,7 +6913,7 @@
           <w:lang w:val="en-US"/>
         </w:rPr>
       </w:pPr>
-      <w:bookmarkStart w:id="22" w:name="_Toc34058987"/>
+      <w:bookmarkStart w:id="22" w:name="_Toc34059528"/>
       <w:r>
         <w:rPr>
           <w:lang w:val="en-US"/>
@@ -7307,7 +7280,7 @@
           <w:lang w:val="en-US"/>
         </w:rPr>
       </w:pPr>
-      <w:bookmarkStart w:id="24" w:name="_Toc34058973"/>
+      <w:bookmarkStart w:id="24" w:name="_Toc34059514"/>
       <w:r>
         <w:rPr>
           <w:b/>
@@ -8160,7 +8133,7 @@
           <w:lang w:val="en-US"/>
         </w:rPr>
       </w:pPr>
-      <w:bookmarkStart w:id="25" w:name="_Toc34058988"/>
+      <w:bookmarkStart w:id="25" w:name="_Toc34059529"/>
       <w:r>
         <w:rPr>
           <w:lang w:val="en-US"/>
@@ -8518,7 +8491,7 @@
           <w:lang w:val="en-US"/>
         </w:rPr>
       </w:pPr>
-      <w:bookmarkStart w:id="27" w:name="_Toc34058974"/>
+      <w:bookmarkStart w:id="27" w:name="_Toc34059515"/>
       <w:r>
         <w:rPr>
           <w:b/>
@@ -9260,7 +9233,7 @@
           <w:lang w:val="en-US"/>
         </w:rPr>
       </w:pPr>
-      <w:bookmarkStart w:id="28" w:name="_Toc34058989"/>
+      <w:bookmarkStart w:id="28" w:name="_Toc34059530"/>
       <w:r>
         <w:rPr>
           <w:lang w:val="en-US"/>
@@ -9619,7 +9592,7 @@
         </w:rPr>
         <w:br w:type="page"/>
       </w:r>
-      <w:bookmarkStart w:id="30" w:name="_Toc34058975"/>
+      <w:bookmarkStart w:id="30" w:name="_Toc34059516"/>
       <w:r>
         <w:rPr>
           <w:rStyle w:val="Heading1Char"/>
@@ -9655,7 +9628,7 @@
           <w:lang w:val="en-US"/>
         </w:rPr>
       </w:pPr>
-      <w:bookmarkStart w:id="31" w:name="_Toc34058976"/>
+      <w:bookmarkStart w:id="31" w:name="_Toc34059517"/>
       <w:r>
         <w:rPr>
           <w:rStyle w:val="Heading2Char"/>
@@ -9777,7 +9750,7 @@
           <w:lang w:val="en-US"/>
         </w:rPr>
       </w:pPr>
-      <w:bookmarkStart w:id="32" w:name="_Toc34058977"/>
+      <w:bookmarkStart w:id="32" w:name="_Toc34059518"/>
       <w:r>
         <w:rPr>
           <w:b/>
@@ -9813,7 +9786,7 @@
           <w:lang w:val="en-US"/>
         </w:rPr>
       </w:pPr>
-      <w:bookmarkStart w:id="33" w:name="_Toc34058978"/>
+      <w:bookmarkStart w:id="33" w:name="_Toc34059519"/>
       <w:r>
         <w:rPr>
           <w:b/>
@@ -10562,7 +10535,7 @@
           <w:lang w:val="en-US"/>
         </w:rPr>
       </w:pPr>
-      <w:bookmarkStart w:id="34" w:name="_Toc34058990"/>
+      <w:bookmarkStart w:id="34" w:name="_Toc34059531"/>
       <w:r>
         <w:rPr>
           <w:lang w:val="en-US"/>
@@ -10929,7 +10902,7 @@
           <w:lang w:val="en-US"/>
         </w:rPr>
       </w:pPr>
-      <w:bookmarkStart w:id="36" w:name="_Toc34058979"/>
+      <w:bookmarkStart w:id="36" w:name="_Toc34059520"/>
       <w:r>
         <w:rPr>
           <w:b/>
@@ -11781,7 +11754,7 @@
           <w:lang w:val="en-US"/>
         </w:rPr>
       </w:pPr>
-      <w:bookmarkStart w:id="37" w:name="_Toc34058991"/>
+      <w:bookmarkStart w:id="37" w:name="_Toc34059532"/>
       <w:r>
         <w:rPr>
           <w:lang w:val="en-US"/>
@@ -12139,7 +12112,7 @@
           <w:lang w:val="en-US"/>
         </w:rPr>
       </w:pPr>
-      <w:bookmarkStart w:id="39" w:name="_Toc34058980"/>
+      <w:bookmarkStart w:id="39" w:name="_Toc34059521"/>
       <w:r>
         <w:rPr>
           <w:b/>
@@ -12888,7 +12861,7 @@
           <w:lang w:val="en-US"/>
         </w:rPr>
       </w:pPr>
-      <w:bookmarkStart w:id="40" w:name="_Toc34058992"/>
+      <w:bookmarkStart w:id="40" w:name="_Toc34059533"/>
       <w:r>
         <w:rPr>
           <w:lang w:val="en-US"/>
@@ -13236,7 +13209,7 @@
         </w:rPr>
         <w:br w:type="page"/>
       </w:r>
-      <w:bookmarkStart w:id="42" w:name="_Toc34058981"/>
+      <w:bookmarkStart w:id="42" w:name="_Toc34059522"/>
       <w:r>
         <w:rPr>
           <w:rStyle w:val="Heading1Char"/>
@@ -14146,7 +14119,7 @@
           <w:lang w:val="en-US" w:eastAsia="ru-RU"/>
         </w:rPr>
       </w:pPr>
-      <w:bookmarkStart w:id="43" w:name="_Toc34058993"/>
+      <w:bookmarkStart w:id="43" w:name="_Toc34059534"/>
       <w:r>
         <w:t xml:space="preserve">Figure </w:t>
       </w:r>
@@ -14896,7 +14869,7 @@
           <w:lang w:val="en-US" w:eastAsia="ru-RU"/>
         </w:rPr>
       </w:pPr>
-      <w:bookmarkStart w:id="44" w:name="_Toc34058994"/>
+      <w:bookmarkStart w:id="44" w:name="_Toc34059535"/>
       <w:r>
         <w:t xml:space="preserve">Figure </w:t>
       </w:r>
@@ -16804,7 +16777,7 @@
           <w:lang w:val="en-US"/>
         </w:rPr>
       </w:pPr>
-      <w:bookmarkStart w:id="45" w:name="_Toc34058982"/>
+      <w:bookmarkStart w:id="45" w:name="_Toc34059523"/>
       <w:r>
         <w:rPr>
           <w:b/>
@@ -16945,7 +16918,7 @@
           <w:lang w:val="en-US"/>
         </w:rPr>
       </w:pPr>
-      <w:bookmarkStart w:id="46" w:name="_Toc34058983"/>
+      <w:bookmarkStart w:id="46" w:name="_Toc34059524"/>
       <w:r>
         <w:rPr>
           <w:b/>
@@ -17213,6 +17186,92 @@
   <w:abstractNum w:abstractNumId="2" w15:restartNumberingAfterBreak="0">
     <w:nsid w:val="129E5E32"/>
     <w:multiLevelType w:val="hybridMultilevel"/>
+    <w:tmpl w:val="B6BCBF4E"/>
+    <w:lvl w:ilvl="0" w:tplc="0409000F">
+      <w:start w:val="1"/>
+      <w:numFmt w:val="decimal"/>
+      <w:lvlText w:val="%1."/>
+      <w:lvlJc w:val="left"/>
+      <w:pPr>
+        <w:ind w:left="720" w:hanging="360"/>
+      </w:pPr>
+    </w:lvl>
+    <w:lvl w:ilvl="1" w:tplc="04090019" w:tentative="1">
+      <w:start w:val="1"/>
+      <w:numFmt w:val="lowerLetter"/>
+      <w:lvlText w:val="%2."/>
+      <w:lvlJc w:val="left"/>
+      <w:pPr>
+        <w:ind w:left="1440" w:hanging="360"/>
+      </w:pPr>
+    </w:lvl>
+    <w:lvl w:ilvl="2" w:tplc="0409001B" w:tentative="1">
+      <w:start w:val="1"/>
+      <w:numFmt w:val="lowerRoman"/>
+      <w:lvlText w:val="%3."/>
+      <w:lvlJc w:val="right"/>
+      <w:pPr>
+        <w:ind w:left="2160" w:hanging="180"/>
+      </w:pPr>
+    </w:lvl>
+    <w:lvl w:ilvl="3" w:tplc="0409000F" w:tentative="1">
+      <w:start w:val="1"/>
+      <w:numFmt w:val="decimal"/>
+      <w:lvlText w:val="%4."/>
+      <w:lvlJc w:val="left"/>
+      <w:pPr>
+        <w:ind w:left="2880" w:hanging="360"/>
+      </w:pPr>
+    </w:lvl>
+    <w:lvl w:ilvl="4" w:tplc="04090019" w:tentative="1">
+      <w:start w:val="1"/>
+      <w:numFmt w:val="lowerLetter"/>
+      <w:lvlText w:val="%5."/>
+      <w:lvlJc w:val="left"/>
+      <w:pPr>
+        <w:ind w:left="3600" w:hanging="360"/>
+      </w:pPr>
+    </w:lvl>
+    <w:lvl w:ilvl="5" w:tplc="0409001B" w:tentative="1">
+      <w:start w:val="1"/>
+      <w:numFmt w:val="lowerRoman"/>
+      <w:lvlText w:val="%6."/>
+      <w:lvlJc w:val="right"/>
+      <w:pPr>
+        <w:ind w:left="4320" w:hanging="180"/>
+      </w:pPr>
+    </w:lvl>
+    <w:lvl w:ilvl="6" w:tplc="0409000F" w:tentative="1">
+      <w:start w:val="1"/>
+      <w:numFmt w:val="decimal"/>
+      <w:lvlText w:val="%7."/>
+      <w:lvlJc w:val="left"/>
+      <w:pPr>
+        <w:ind w:left="5040" w:hanging="360"/>
+      </w:pPr>
+    </w:lvl>
+    <w:lvl w:ilvl="7" w:tplc="04090019" w:tentative="1">
+      <w:start w:val="1"/>
+      <w:numFmt w:val="lowerLetter"/>
+      <w:lvlText w:val="%8."/>
+      <w:lvlJc w:val="left"/>
+      <w:pPr>
+        <w:ind w:left="5760" w:hanging="360"/>
+      </w:pPr>
+    </w:lvl>
+    <w:lvl w:ilvl="8" w:tplc="0409001B" w:tentative="1">
+      <w:start w:val="1"/>
+      <w:numFmt w:val="lowerRoman"/>
+      <w:lvlText w:val="%9."/>
+      <w:lvlJc w:val="right"/>
+      <w:pPr>
+        <w:ind w:left="6480" w:hanging="180"/>
+      </w:pPr>
+    </w:lvl>
+  </w:abstractNum>
+  <w:abstractNum w:abstractNumId="3" w15:restartNumberingAfterBreak="0">
+    <w:nsid w:val="33051087"/>
+    <w:multiLevelType w:val="hybridMultilevel"/>
     <w:tmpl w:val="C6D45FC2"/>
     <w:lvl w:ilvl="0" w:tplc="0409000F">
       <w:start w:val="1"/>
@@ -17296,7 +17355,7 @@
       </w:pPr>
     </w:lvl>
   </w:abstractNum>
-  <w:abstractNum w:abstractNumId="3" w15:restartNumberingAfterBreak="0">
+  <w:abstractNum w:abstractNumId="4" w15:restartNumberingAfterBreak="0">
     <w:nsid w:val="33B57089"/>
     <w:multiLevelType w:val="hybridMultilevel"/>
     <w:tmpl w:val="EA4C0426"/>
@@ -17409,7 +17468,7 @@
       </w:rPr>
     </w:lvl>
   </w:abstractNum>
-  <w:abstractNum w:abstractNumId="4" w15:restartNumberingAfterBreak="0">
+  <w:abstractNum w:abstractNumId="5" w15:restartNumberingAfterBreak="0">
     <w:nsid w:val="35AB26F5"/>
     <w:multiLevelType w:val="hybridMultilevel"/>
     <w:tmpl w:val="A8F2BD78"/>
@@ -17498,7 +17557,7 @@
       </w:pPr>
     </w:lvl>
   </w:abstractNum>
-  <w:abstractNum w:abstractNumId="5" w15:restartNumberingAfterBreak="0">
+  <w:abstractNum w:abstractNumId="6" w15:restartNumberingAfterBreak="0">
     <w:nsid w:val="38EC7AF8"/>
     <w:multiLevelType w:val="hybridMultilevel"/>
     <w:tmpl w:val="A54AAA56"/>
@@ -17611,7 +17670,7 @@
       </w:rPr>
     </w:lvl>
   </w:abstractNum>
-  <w:abstractNum w:abstractNumId="6" w15:restartNumberingAfterBreak="0">
+  <w:abstractNum w:abstractNumId="7" w15:restartNumberingAfterBreak="0">
     <w:nsid w:val="415C221C"/>
     <w:multiLevelType w:val="hybridMultilevel"/>
     <w:tmpl w:val="7E04ED46"/>
@@ -17697,7 +17756,7 @@
       </w:pPr>
     </w:lvl>
   </w:abstractNum>
-  <w:abstractNum w:abstractNumId="7" w15:restartNumberingAfterBreak="0">
+  <w:abstractNum w:abstractNumId="8" w15:restartNumberingAfterBreak="0">
     <w:nsid w:val="55E74FEB"/>
     <w:multiLevelType w:val="hybridMultilevel"/>
     <w:tmpl w:val="459253E6"/>
@@ -17810,7 +17869,7 @@
       </w:rPr>
     </w:lvl>
   </w:abstractNum>
-  <w:abstractNum w:abstractNumId="8" w15:restartNumberingAfterBreak="0">
+  <w:abstractNum w:abstractNumId="9" w15:restartNumberingAfterBreak="0">
     <w:nsid w:val="5859094D"/>
     <w:multiLevelType w:val="hybridMultilevel"/>
     <w:tmpl w:val="08E46818"/>
@@ -17896,7 +17955,7 @@
       </w:pPr>
     </w:lvl>
   </w:abstractNum>
-  <w:abstractNum w:abstractNumId="9" w15:restartNumberingAfterBreak="0">
+  <w:abstractNum w:abstractNumId="10" w15:restartNumberingAfterBreak="0">
     <w:nsid w:val="753B30A2"/>
     <w:multiLevelType w:val="hybridMultilevel"/>
     <w:tmpl w:val="7E04ED46"/>
@@ -17983,13 +18042,13 @@
     </w:lvl>
   </w:abstractNum>
   <w:num w:numId="1">
-    <w:abstractNumId w:val="4"/>
+    <w:abstractNumId w:val="5"/>
   </w:num>
   <w:num w:numId="2">
-    <w:abstractNumId w:val="5"/>
+    <w:abstractNumId w:val="6"/>
   </w:num>
   <w:num w:numId="3">
-    <w:abstractNumId w:val="7"/>
+    <w:abstractNumId w:val="8"/>
   </w:num>
   <w:num w:numId="4">
     <w:abstractNumId w:val="1"/>
@@ -17998,19 +18057,22 @@
     <w:abstractNumId w:val="0"/>
   </w:num>
   <w:num w:numId="6">
-    <w:abstractNumId w:val="6"/>
+    <w:abstractNumId w:val="7"/>
   </w:num>
   <w:num w:numId="7">
-    <w:abstractNumId w:val="9"/>
+    <w:abstractNumId w:val="10"/>
   </w:num>
   <w:num w:numId="8">
-    <w:abstractNumId w:val="3"/>
+    <w:abstractNumId w:val="4"/>
   </w:num>
   <w:num w:numId="9">
-    <w:abstractNumId w:val="8"/>
+    <w:abstractNumId w:val="9"/>
   </w:num>
   <w:num w:numId="10">
     <w:abstractNumId w:val="2"/>
+  </w:num>
+  <w:num w:numId="11">
+    <w:abstractNumId w:val="3"/>
   </w:num>
 </w:numbering>
 </file>
@@ -19068,7 +19130,7 @@
 </file>
 
 <file path=customXml/itemProps1.xml><?xml version="1.0" encoding="utf-8"?>
-<ds:datastoreItem xmlns:ds="http://schemas.openxmlformats.org/officeDocument/2006/customXml" ds:itemID="{37B62F63-EF00-4A76-9A88-3A3D9C285C19}">
+<ds:datastoreItem xmlns:ds="http://schemas.openxmlformats.org/officeDocument/2006/customXml" ds:itemID="{A6780055-2D16-4606-A049-B643B689DAAD}">
   <ds:schemaRefs>
     <ds:schemaRef ds:uri="http://schemas.openxmlformats.org/officeDocument/2006/bibliography"/>
   </ds:schemaRefs>

</xml_diff>